<commit_message>
commit for asian guy
</commit_message>
<xml_diff>
--- a/CREATE TABLE.docx
+++ b/CREATE TABLE.docx
@@ -4,111 +4,53 @@
   <w:body>
     <w:p>
       <w:r>
+        <w:t>Roses are red</w:t>
+      </w:r>
+    </w:p>
+    <w:p/>
+    <w:p>
+      <w:r>
         <w:t>CREATE TABLE `DAYS_OF_OPERATION` (</w:t>
       </w:r>
     </w:p>
     <w:p>
       <w:r>
-        <w:t xml:space="preserve">  FLT_NO </w:t>
-      </w:r>
-      <w:proofErr w:type="gramStart"/>
-      <w:r>
-        <w:t>varchar(</w:t>
-      </w:r>
-      <w:proofErr w:type="gramEnd"/>
-      <w:r>
-        <w:t>10) NOT NULL,</w:t>
-      </w:r>
-    </w:p>
-    <w:p>
-      <w:r>
-        <w:t xml:space="preserve">  SUNDAY </w:t>
-      </w:r>
-      <w:proofErr w:type="gramStart"/>
-      <w:r>
-        <w:t>varchar(</w:t>
-      </w:r>
-      <w:proofErr w:type="gramEnd"/>
-      <w:r>
-        <w:t>5) DEFAULT NULL,</w:t>
-      </w:r>
-    </w:p>
-    <w:p>
-      <w:r>
-        <w:t xml:space="preserve">  `MONDAY` </w:t>
-      </w:r>
-      <w:proofErr w:type="gramStart"/>
-      <w:r>
-        <w:t>varchar(</w:t>
-      </w:r>
-      <w:proofErr w:type="gramEnd"/>
-      <w:r>
-        <w:t>5) DEFAULT NULL,</w:t>
-      </w:r>
-    </w:p>
-    <w:p>
-      <w:r>
-        <w:t xml:space="preserve">  `TUESDAY` </w:t>
-      </w:r>
-      <w:proofErr w:type="gramStart"/>
-      <w:r>
-        <w:t>varchar(</w:t>
-      </w:r>
-      <w:proofErr w:type="gramEnd"/>
-      <w:r>
-        <w:t>5) DEFAULT NULL,</w:t>
-      </w:r>
-    </w:p>
-    <w:p>
-      <w:r>
-        <w:t xml:space="preserve">  `WEDNESDAY` </w:t>
-      </w:r>
-      <w:proofErr w:type="gramStart"/>
-      <w:r>
-        <w:t>varchar(</w:t>
-      </w:r>
-      <w:proofErr w:type="gramEnd"/>
-      <w:r>
-        <w:t>5) DEFAULT NULL,</w:t>
-      </w:r>
-    </w:p>
-    <w:p>
-      <w:r>
-        <w:t xml:space="preserve">  `THURSDAY` </w:t>
-      </w:r>
-      <w:proofErr w:type="gramStart"/>
-      <w:r>
-        <w:t>varchar(</w:t>
-      </w:r>
-      <w:proofErr w:type="gramEnd"/>
-      <w:r>
-        <w:t>5) DEFAULT NULL,</w:t>
-      </w:r>
-    </w:p>
-    <w:p>
-      <w:r>
-        <w:t xml:space="preserve">  `FRIDAY` </w:t>
-      </w:r>
-      <w:proofErr w:type="gramStart"/>
-      <w:r>
-        <w:t>varchar(</w:t>
-      </w:r>
-      <w:proofErr w:type="gramEnd"/>
-      <w:r>
-        <w:t>5) DEFAULT NULL,</w:t>
-      </w:r>
-    </w:p>
-    <w:p>
-      <w:r>
-        <w:t xml:space="preserve">  `SATURDAY` </w:t>
-      </w:r>
-      <w:proofErr w:type="gramStart"/>
-      <w:r>
-        <w:t>varchar(</w:t>
-      </w:r>
-      <w:proofErr w:type="gramEnd"/>
-      <w:r>
-        <w:t>5) DEFAULT NULL,</w:t>
+        <w:t xml:space="preserve">  FLT_NO varchar(10) NOT NULL,</w:t>
+      </w:r>
+    </w:p>
+    <w:p>
+      <w:r>
+        <w:t xml:space="preserve">  SUNDAY varchar(5) DEFAULT NULL,</w:t>
+      </w:r>
+    </w:p>
+    <w:p>
+      <w:r>
+        <w:t xml:space="preserve">  `MONDAY` varchar(5) DEFAULT NULL,</w:t>
+      </w:r>
+    </w:p>
+    <w:p>
+      <w:r>
+        <w:t xml:space="preserve">  `TUESDAY` varchar(5) DEFAULT NULL,</w:t>
+      </w:r>
+    </w:p>
+    <w:p>
+      <w:r>
+        <w:t xml:space="preserve">  `WEDNESDAY` varchar(5) DEFAULT NULL,</w:t>
+      </w:r>
+    </w:p>
+    <w:p>
+      <w:r>
+        <w:t xml:space="preserve">  `THURSDAY` varchar(5) DEFAULT NULL,</w:t>
+      </w:r>
+    </w:p>
+    <w:p>
+      <w:r>
+        <w:t xml:space="preserve">  `FRIDAY` varchar(5) DEFAULT NULL,</w:t>
+      </w:r>
+    </w:p>
+    <w:p>
+      <w:r>
+        <w:t xml:space="preserve">  `SATURDAY` varchar(5) DEFAULT NULL,</w:t>
       </w:r>
     </w:p>
     <w:p>
@@ -139,14 +81,12 @@
       <w:r>
         <w:t xml:space="preserve">create table </w:t>
       </w:r>
-      <w:proofErr w:type="gramStart"/>
       <w:r>
         <w:t>AIRLINE</w:t>
       </w:r>
       <w:r>
         <w:t>(</w:t>
       </w:r>
-      <w:proofErr w:type="gramEnd"/>
     </w:p>
     <w:p>
       <w:r>
@@ -155,15 +95,7 @@
     </w:p>
     <w:p>
       <w:r>
-        <w:t xml:space="preserve">AL_NAME </w:t>
-      </w:r>
-      <w:proofErr w:type="gramStart"/>
-      <w:r>
-        <w:t>varchar(</w:t>
-      </w:r>
-      <w:proofErr w:type="gramEnd"/>
-      <w:r>
-        <w:t>100),</w:t>
+        <w:t>AL_NAME varchar(100),</w:t>
       </w:r>
     </w:p>
     <w:p>
@@ -196,41 +128,17 @@
     </w:p>
     <w:p>
       <w:r>
-        <w:t xml:space="preserve">SUNDAY </w:t>
-      </w:r>
-      <w:proofErr w:type="gramStart"/>
-      <w:r>
-        <w:t>varchar(</w:t>
-      </w:r>
-      <w:proofErr w:type="gramEnd"/>
-      <w:r>
-        <w:t>5),</w:t>
-      </w:r>
-    </w:p>
-    <w:p>
-      <w:r>
-        <w:t xml:space="preserve">MONDAY </w:t>
-      </w:r>
-      <w:proofErr w:type="gramStart"/>
-      <w:r>
-        <w:t>varchar(</w:t>
-      </w:r>
-      <w:proofErr w:type="gramEnd"/>
-      <w:r>
-        <w:t>5),</w:t>
-      </w:r>
-    </w:p>
-    <w:p>
-      <w:r>
-        <w:t xml:space="preserve">TUESDAY </w:t>
-      </w:r>
-      <w:proofErr w:type="gramStart"/>
-      <w:r>
-        <w:t>varchar(</w:t>
-      </w:r>
-      <w:proofErr w:type="gramEnd"/>
-      <w:r>
-        <w:t>5</w:t>
+        <w:t>SUNDAY varchar(5),</w:t>
+      </w:r>
+    </w:p>
+    <w:p>
+      <w:r>
+        <w:t>MONDAY varchar(5),</w:t>
+      </w:r>
+    </w:p>
+    <w:p>
+      <w:r>
+        <w:t>TUESDAY varchar(5</w:t>
       </w:r>
       <w:r>
         <w:t>)</w:t>
@@ -241,65 +149,28 @@
     </w:p>
     <w:p>
       <w:r>
-        <w:t xml:space="preserve">WEDNESDAY </w:t>
-      </w:r>
-      <w:proofErr w:type="gramStart"/>
-      <w:r>
-        <w:t>varchar(</w:t>
-      </w:r>
-      <w:proofErr w:type="gramEnd"/>
-      <w:r>
-        <w:t>5),</w:t>
-      </w:r>
-    </w:p>
-    <w:p>
-      <w:r>
-        <w:t xml:space="preserve">THURSDAY </w:t>
-      </w:r>
-      <w:proofErr w:type="gramStart"/>
-      <w:r>
-        <w:t>varchar(</w:t>
-      </w:r>
-      <w:proofErr w:type="gramEnd"/>
-      <w:r>
-        <w:t>5),</w:t>
-      </w:r>
-    </w:p>
-    <w:p>
-      <w:r>
-        <w:t xml:space="preserve">FRIDAY </w:t>
-      </w:r>
-      <w:proofErr w:type="gramStart"/>
-      <w:r>
-        <w:t>varchar(</w:t>
-      </w:r>
-      <w:proofErr w:type="gramEnd"/>
-      <w:r>
-        <w:t>5),</w:t>
-      </w:r>
-    </w:p>
-    <w:p>
-      <w:r>
-        <w:t xml:space="preserve">SATURDAY </w:t>
-      </w:r>
-      <w:proofErr w:type="gramStart"/>
-      <w:r>
-        <w:t>varchar(</w:t>
-      </w:r>
-      <w:proofErr w:type="gramEnd"/>
-      <w:r>
-        <w:t>5),</w:t>
-      </w:r>
-    </w:p>
-    <w:p>
-      <w:r>
-        <w:t xml:space="preserve">foreign </w:t>
-      </w:r>
-      <w:proofErr w:type="gramStart"/>
-      <w:r>
-        <w:t>key(</w:t>
-      </w:r>
-      <w:proofErr w:type="gramEnd"/>
+        <w:t>WEDNESDAY varchar(5),</w:t>
+      </w:r>
+    </w:p>
+    <w:p>
+      <w:r>
+        <w:t>THURSDAY varchar(5),</w:t>
+      </w:r>
+    </w:p>
+    <w:p>
+      <w:r>
+        <w:t>FRIDAY varchar(5),</w:t>
+      </w:r>
+    </w:p>
+    <w:p>
+      <w:r>
+        <w:t>SATURDAY varchar(5),</w:t>
+      </w:r>
+    </w:p>
+    <w:p>
+      <w:r>
+        <w:t>foreign key(</w:t>
+      </w:r>
       <w:r>
         <w:t>F</w:t>
       </w:r>
@@ -348,14 +219,12 @@
       <w:r>
         <w:t xml:space="preserve">create table </w:t>
       </w:r>
-      <w:proofErr w:type="gramStart"/>
       <w:r>
         <w:t>FLIGHT</w:t>
       </w:r>
       <w:r>
         <w:t>(</w:t>
       </w:r>
-      <w:proofErr w:type="gramEnd"/>
     </w:p>
     <w:p>
       <w:r>
@@ -369,28 +238,12 @@
     </w:p>
     <w:p>
       <w:r>
-        <w:t xml:space="preserve">SOURCE </w:t>
-      </w:r>
-      <w:proofErr w:type="gramStart"/>
-      <w:r>
-        <w:t>varchar(</w:t>
-      </w:r>
-      <w:proofErr w:type="gramEnd"/>
-      <w:r>
-        <w:t>100),</w:t>
-      </w:r>
-    </w:p>
-    <w:p>
-      <w:r>
-        <w:t xml:space="preserve">DESTINATION </w:t>
-      </w:r>
-      <w:proofErr w:type="gramStart"/>
-      <w:r>
-        <w:t>varchar(</w:t>
-      </w:r>
-      <w:proofErr w:type="gramEnd"/>
-      <w:r>
-        <w:t>100),</w:t>
+        <w:t>SOURCE varchar(100),</w:t>
+      </w:r>
+    </w:p>
+    <w:p>
+      <w:r>
+        <w:t>DESTINATION varchar(100),</w:t>
       </w:r>
     </w:p>
     <w:p>
@@ -416,31 +269,19 @@
     </w:p>
     <w:p>
       <w:r>
-        <w:t xml:space="preserve">foreign </w:t>
-      </w:r>
-      <w:proofErr w:type="gramStart"/>
-      <w:r>
-        <w:t>key(</w:t>
-      </w:r>
-      <w:proofErr w:type="gramEnd"/>
-      <w:r>
-        <w:t>AL_ID) references AIRLINE(AL_ID)</w:t>
-      </w:r>
-    </w:p>
-    <w:p>
-      <w:r>
+        <w:t>foreign key(AL_ID) references AIRLINE(AL_ID)</w:t>
+      </w:r>
+    </w:p>
+    <w:p>
+      <w:r>
+        <w:lastRenderedPageBreak/>
         <w:t>);</w:t>
       </w:r>
     </w:p>
     <w:p/>
     <w:p>
       <w:r>
-        <w:lastRenderedPageBreak/>
-        <w:t xml:space="preserve">create table </w:t>
-      </w:r>
-      <w:proofErr w:type="gramStart"/>
-      <w:r>
-        <w:t>A</w:t>
+        <w:t>create table A</w:t>
       </w:r>
       <w:r>
         <w:t>VAILABILITY</w:t>
@@ -448,7 +289,6 @@
       <w:r>
         <w:t>(</w:t>
       </w:r>
-      <w:proofErr w:type="gramEnd"/>
     </w:p>
     <w:p>
       <w:r>
@@ -522,15 +362,7 @@
     </w:p>
     <w:p>
       <w:r>
-        <w:t xml:space="preserve"> foreign </w:t>
-      </w:r>
-      <w:proofErr w:type="gramStart"/>
-      <w:r>
-        <w:t>key(</w:t>
-      </w:r>
-      <w:proofErr w:type="gramEnd"/>
-      <w:r>
-        <w:t>FLT_</w:t>
+        <w:t xml:space="preserve"> foreign key(FLT_</w:t>
       </w:r>
       <w:r>
         <w:t>NO</w:t>
@@ -563,15 +395,7 @@
       </w:r>
       <w:r>
         <w:tab/>
-        <w:t xml:space="preserve">create table </w:t>
-      </w:r>
-      <w:proofErr w:type="gramStart"/>
-      <w:r>
-        <w:t xml:space="preserve">AVAILABILITY(  </w:t>
-      </w:r>
-      <w:proofErr w:type="gramEnd"/>
-      <w:r>
-        <w:t>FLT_NO varchar (10) NOT NULL,  DEP_DATE date, DEP_TIME time,  ARR_DATE date, ARR_TIME time,  TOTAL_SEATS int,  AVAILABLE_SEATS int,  PRICE float,  foreign key(FLT_NO) references FLIGHT(FLT_NO)    )</w:t>
+        <w:t>create table AVAILABILITY(  FLT_NO varchar (10) NOT NULL,  DEP_DATE date, DEP_TIME time,  ARR_DATE date, ARR_TIME time,  TOTAL_SEATS int,  AVAILABLE_SEATS int,  PRICE float,  foreign key(FLT_NO) references FLIGHT(FLT_NO)    )</w:t>
       </w:r>
       <w:r>
         <w:tab/>
@@ -586,13 +410,8 @@
     <w:p/>
     <w:p>
       <w:r>
-        <w:t xml:space="preserve">create table </w:t>
-      </w:r>
-      <w:proofErr w:type="gramStart"/>
-      <w:r>
-        <w:t>BOOKING(</w:t>
-      </w:r>
-      <w:proofErr w:type="gramEnd"/>
+        <w:t>create table BOOKING(</w:t>
+      </w:r>
     </w:p>
     <w:p>
       <w:r>
@@ -641,28 +460,12 @@
     </w:p>
     <w:p>
       <w:r>
-        <w:t xml:space="preserve">primary </w:t>
-      </w:r>
-      <w:proofErr w:type="gramStart"/>
-      <w:r>
-        <w:t>key(</w:t>
-      </w:r>
-      <w:proofErr w:type="gramEnd"/>
-      <w:r>
-        <w:t>BOOKINGID),</w:t>
-      </w:r>
-    </w:p>
-    <w:p>
-      <w:r>
-        <w:t xml:space="preserve">foreign </w:t>
-      </w:r>
-      <w:proofErr w:type="gramStart"/>
-      <w:r>
-        <w:t>key(</w:t>
-      </w:r>
-      <w:proofErr w:type="gramEnd"/>
-      <w:r>
-        <w:t>FLT_</w:t>
+        <w:t>primary key(BOOKINGID),</w:t>
+      </w:r>
+    </w:p>
+    <w:p>
+      <w:r>
+        <w:t>foreign key(FLT_</w:t>
       </w:r>
       <w:r>
         <w:t>NO</w:t>
@@ -679,15 +482,7 @@
     </w:p>
     <w:p>
       <w:r>
-        <w:t xml:space="preserve">foreign </w:t>
-      </w:r>
-      <w:proofErr w:type="gramStart"/>
-      <w:r>
-        <w:t>key(</w:t>
-      </w:r>
-      <w:proofErr w:type="gramEnd"/>
-      <w:r>
-        <w:t>PRI_PASSENGER_ID) references PASSENGER(PASSENGER_ID)</w:t>
+        <w:t>foreign key(PRI_PASSENGER_ID) references PASSENGER(PASSENGER_ID)</w:t>
       </w:r>
     </w:p>
     <w:p>
@@ -705,13 +500,8 @@
     <w:p/>
     <w:p>
       <w:r>
-        <w:t xml:space="preserve">create table </w:t>
-      </w:r>
-      <w:proofErr w:type="gramStart"/>
-      <w:r>
-        <w:t>PASSENGER(</w:t>
-      </w:r>
-      <w:proofErr w:type="gramEnd"/>
+        <w:t>create table PASSENGER(</w:t>
+      </w:r>
     </w:p>
     <w:p>
       <w:r>
@@ -731,15 +521,7 @@
         <w:t>FNAME</w:t>
       </w:r>
       <w:r>
-        <w:t xml:space="preserve"> </w:t>
-      </w:r>
-      <w:proofErr w:type="gramStart"/>
-      <w:r>
-        <w:t>varchar(</w:t>
-      </w:r>
-      <w:proofErr w:type="gramEnd"/>
-      <w:r>
-        <w:t>100),</w:t>
+        <w:t xml:space="preserve"> varchar(100),</w:t>
       </w:r>
     </w:p>
     <w:p>
@@ -747,15 +529,7 @@
         <w:t>LNAME</w:t>
       </w:r>
       <w:r>
-        <w:t xml:space="preserve"> </w:t>
-      </w:r>
-      <w:proofErr w:type="gramStart"/>
-      <w:r>
-        <w:t>varchar(</w:t>
-      </w:r>
-      <w:proofErr w:type="gramEnd"/>
-      <w:r>
-        <w:t>100),</w:t>
+        <w:t xml:space="preserve"> varchar(100),</w:t>
       </w:r>
     </w:p>
     <w:p>
@@ -768,38 +542,25 @@
     </w:p>
     <w:p>
       <w:r>
+        <w:lastRenderedPageBreak/>
         <w:t>ID_NO int,</w:t>
       </w:r>
     </w:p>
     <w:p>
       <w:r>
-        <w:t xml:space="preserve">primary </w:t>
-      </w:r>
-      <w:proofErr w:type="gramStart"/>
-      <w:r>
-        <w:t>key(</w:t>
-      </w:r>
-      <w:proofErr w:type="gramEnd"/>
-      <w:r>
-        <w:t xml:space="preserve">PASSENGER_ID) </w:t>
-      </w:r>
-    </w:p>
-    <w:p>
-      <w:r>
-        <w:lastRenderedPageBreak/>
+        <w:t xml:space="preserve">primary key(PASSENGER_ID) </w:t>
+      </w:r>
+    </w:p>
+    <w:p>
+      <w:r>
         <w:t>);</w:t>
       </w:r>
     </w:p>
     <w:p/>
     <w:p>
       <w:r>
-        <w:t xml:space="preserve">create table </w:t>
-      </w:r>
-      <w:proofErr w:type="gramStart"/>
-      <w:r>
-        <w:t>USER(</w:t>
-      </w:r>
-      <w:proofErr w:type="gramEnd"/>
+        <w:t>create table USER(</w:t>
+      </w:r>
     </w:p>
     <w:p>
       <w:r>
@@ -816,28 +577,12 @@
     </w:p>
     <w:p>
       <w:r>
-        <w:t xml:space="preserve">UNAME </w:t>
-      </w:r>
-      <w:proofErr w:type="gramStart"/>
-      <w:r>
-        <w:t>VARCHAR(</w:t>
-      </w:r>
-      <w:proofErr w:type="gramEnd"/>
-      <w:r>
-        <w:t>100),</w:t>
-      </w:r>
-    </w:p>
-    <w:p>
-      <w:r>
-        <w:t xml:space="preserve">PASSWORD </w:t>
-      </w:r>
-      <w:proofErr w:type="gramStart"/>
-      <w:r>
-        <w:t>varchar(</w:t>
-      </w:r>
-      <w:proofErr w:type="gramEnd"/>
-      <w:r>
-        <w:t>100),</w:t>
+        <w:t>UNAME VARCHAR(100),</w:t>
+      </w:r>
+    </w:p>
+    <w:p>
+      <w:r>
+        <w:t>PASSWORD varchar(100),</w:t>
       </w:r>
     </w:p>
     <w:p>
@@ -858,15 +603,7 @@
       </w:r>
       <w:proofErr w:type="spellStart"/>
       <w:r>
-        <w:t>flyaway</w:t>
-      </w:r>
-      <w:proofErr w:type="gramStart"/>
-      <w:r>
-        <w:t>`.`</w:t>
-      </w:r>
-      <w:proofErr w:type="gramEnd"/>
-      <w:r>
-        <w:t>AIRLINE</w:t>
+        <w:t>flyaway`.`AIRLINE</w:t>
       </w:r>
       <w:proofErr w:type="spellEnd"/>
       <w:r>
@@ -880,15 +617,7 @@
       </w:r>
       <w:proofErr w:type="spellStart"/>
       <w:r>
-        <w:t>flyaway</w:t>
-      </w:r>
-      <w:proofErr w:type="gramStart"/>
-      <w:r>
-        <w:t>`.`</w:t>
-      </w:r>
-      <w:proofErr w:type="gramEnd"/>
-      <w:r>
-        <w:t>AIRLINE</w:t>
+        <w:t>flyaway`.`AIRLINE</w:t>
       </w:r>
       <w:proofErr w:type="spellEnd"/>
       <w:r>
@@ -910,13 +639,8 @@
     </w:p>
     <w:p>
       <w:r>
-        <w:t>VALUES ('1', '2022-10-24', '2022-10-25', '10', '0', '10000.00'</w:t>
-      </w:r>
-      <w:proofErr w:type="gramStart"/>
-      <w:r>
-        <w:t>);</w:t>
-      </w:r>
-      <w:proofErr w:type="gramEnd"/>
+        <w:t>VALUES ('1', '2022-10-24', '2022-10-25', '10', '0', '10000.00');</w:t>
+      </w:r>
     </w:p>
     <w:p/>
     <w:p>
@@ -925,15 +649,7 @@
       </w:r>
       <w:r>
         <w:tab/>
-        <w:t xml:space="preserve">INSERT INTO AVAILABILITY (FLT_NO, DEP_DATE, DEP_TIME, ARR_DATE, ARR_TIME, TOTAL_SEATS, AVAILABLE_SEATS, </w:t>
-      </w:r>
-      <w:proofErr w:type="gramStart"/>
-      <w:r>
-        <w:t>PRICE)  VALUES</w:t>
-      </w:r>
-      <w:proofErr w:type="gramEnd"/>
-      <w:r>
-        <w:t xml:space="preserve"> ('IA002', '2022-10-25','08:30:00', '2022-10-25','12:30:00', '30', '30', '9000')</w:t>
+        <w:t>INSERT INTO AVAILABILITY (FLT_NO, DEP_DATE, DEP_TIME, ARR_DATE, ARR_TIME, TOTAL_SEATS, AVAILABLE_SEATS, PRICE)  VALUES ('IA002', '2022-10-25','08:30:00', '2022-10-25','12:30:00', '30', '30', '9000')</w:t>
       </w:r>
       <w:r>
         <w:tab/>
@@ -941,15 +657,7 @@
       </w:r>
       <w:proofErr w:type="spellStart"/>
       <w:r>
-        <w:t>flyaway</w:t>
-      </w:r>
-      <w:proofErr w:type="gramStart"/>
-      <w:r>
-        <w:t>`.`</w:t>
-      </w:r>
-      <w:proofErr w:type="gramEnd"/>
-      <w:r>
-        <w:t>availability</w:t>
+        <w:t>flyaway`.`availability</w:t>
       </w:r>
       <w:proofErr w:type="spellEnd"/>
       <w:r>
@@ -963,13 +671,8 @@
     <w:p/>
     <w:p>
       <w:r>
-        <w:t xml:space="preserve">create table </w:t>
-      </w:r>
-      <w:proofErr w:type="gramStart"/>
-      <w:r>
-        <w:t>FLIGHT(</w:t>
-      </w:r>
-      <w:proofErr w:type="gramEnd"/>
+        <w:t>create table FLIGHT(</w:t>
+      </w:r>
     </w:p>
     <w:p>
       <w:r>
@@ -983,28 +686,12 @@
     </w:p>
     <w:p>
       <w:r>
-        <w:t xml:space="preserve">SOURCE </w:t>
-      </w:r>
-      <w:proofErr w:type="gramStart"/>
-      <w:r>
-        <w:t>varchar(</w:t>
-      </w:r>
-      <w:proofErr w:type="gramEnd"/>
-      <w:r>
-        <w:t>100),</w:t>
-      </w:r>
-    </w:p>
-    <w:p>
-      <w:r>
-        <w:t xml:space="preserve">DESTINATION </w:t>
-      </w:r>
-      <w:proofErr w:type="gramStart"/>
-      <w:r>
-        <w:t>varchar(</w:t>
-      </w:r>
-      <w:proofErr w:type="gramEnd"/>
-      <w:r>
-        <w:t>100),</w:t>
+        <w:t>SOURCE varchar(100),</w:t>
+      </w:r>
+    </w:p>
+    <w:p>
+      <w:r>
+        <w:t>DESTINATION varchar(100),</w:t>
       </w:r>
     </w:p>
     <w:p>
@@ -1024,15 +711,7 @@
     </w:p>
     <w:p>
       <w:r>
-        <w:t xml:space="preserve">foreign </w:t>
-      </w:r>
-      <w:proofErr w:type="gramStart"/>
-      <w:r>
-        <w:t>key(</w:t>
-      </w:r>
-      <w:proofErr w:type="gramEnd"/>
-      <w:r>
-        <w:t>AL_ID) references AIRLINE(AL_ID)</w:t>
+        <w:t>foreign key(AL_ID) references AIRLINE(AL_ID)</w:t>
       </w:r>
     </w:p>
     <w:p>
@@ -1044,13 +723,8 @@
     <w:p/>
     <w:p>
       <w:r>
-        <w:t xml:space="preserve">create table </w:t>
-      </w:r>
-      <w:proofErr w:type="gramStart"/>
-      <w:r>
-        <w:t>AVAILABILITY(</w:t>
-      </w:r>
-      <w:proofErr w:type="gramEnd"/>
+        <w:t>create table AVAILABILITY(</w:t>
+      </w:r>
     </w:p>
     <w:p>
       <w:r>
@@ -1069,6 +743,7 @@
     </w:p>
     <w:p>
       <w:r>
+        <w:lastRenderedPageBreak/>
         <w:t xml:space="preserve"> ARR_DATE date,</w:t>
       </w:r>
     </w:p>
@@ -1079,7 +754,6 @@
     </w:p>
     <w:p>
       <w:r>
-        <w:lastRenderedPageBreak/>
         <w:t xml:space="preserve"> TOTAL_SEATS int,</w:t>
       </w:r>
     </w:p>
@@ -1095,15 +769,7 @@
     </w:p>
     <w:p>
       <w:r>
-        <w:t xml:space="preserve"> foreign </w:t>
-      </w:r>
-      <w:proofErr w:type="gramStart"/>
-      <w:r>
-        <w:t>key(</w:t>
-      </w:r>
-      <w:proofErr w:type="gramEnd"/>
-      <w:r>
-        <w:t xml:space="preserve">FLT_NO) references FLIGHT(FLT_NO)  </w:t>
+        <w:t xml:space="preserve"> foreign key(FLT_NO) references FLIGHT(FLT_NO)  </w:t>
       </w:r>
     </w:p>
     <w:p>
@@ -1124,106 +790,42 @@
     </w:p>
     <w:p>
       <w:r>
-        <w:t xml:space="preserve">SUNDAY </w:t>
-      </w:r>
-      <w:proofErr w:type="gramStart"/>
-      <w:r>
-        <w:t>varchar(</w:t>
-      </w:r>
-      <w:proofErr w:type="gramEnd"/>
-      <w:r>
-        <w:t>5),</w:t>
-      </w:r>
-    </w:p>
-    <w:p>
-      <w:r>
-        <w:t xml:space="preserve">MONDAY </w:t>
-      </w:r>
-      <w:proofErr w:type="gramStart"/>
-      <w:r>
-        <w:t>varchar(</w:t>
-      </w:r>
-      <w:proofErr w:type="gramEnd"/>
-      <w:r>
-        <w:t>5),</w:t>
-      </w:r>
-    </w:p>
-    <w:p>
-      <w:r>
-        <w:t xml:space="preserve">TUESDAY </w:t>
-      </w:r>
-      <w:proofErr w:type="gramStart"/>
-      <w:r>
-        <w:t>varchar(</w:t>
-      </w:r>
-      <w:proofErr w:type="gramEnd"/>
-      <w:r>
-        <w:t>5),</w:t>
-      </w:r>
-    </w:p>
-    <w:p>
-      <w:r>
-        <w:t xml:space="preserve">WEDNESDAY </w:t>
-      </w:r>
-      <w:proofErr w:type="gramStart"/>
-      <w:r>
-        <w:t>varchar(</w:t>
-      </w:r>
-      <w:proofErr w:type="gramEnd"/>
-      <w:r>
-        <w:t>5),</w:t>
-      </w:r>
-    </w:p>
-    <w:p>
-      <w:r>
-        <w:t xml:space="preserve">THURSDAY </w:t>
-      </w:r>
-      <w:proofErr w:type="gramStart"/>
-      <w:r>
-        <w:t>varchar(</w:t>
-      </w:r>
-      <w:proofErr w:type="gramEnd"/>
-      <w:r>
-        <w:t>5),</w:t>
-      </w:r>
-    </w:p>
-    <w:p>
-      <w:r>
-        <w:t xml:space="preserve">FRIDAY </w:t>
-      </w:r>
-      <w:proofErr w:type="gramStart"/>
-      <w:r>
-        <w:t>varchar(</w:t>
-      </w:r>
-      <w:proofErr w:type="gramEnd"/>
-      <w:r>
-        <w:t>5),</w:t>
-      </w:r>
-    </w:p>
-    <w:p>
-      <w:r>
-        <w:t xml:space="preserve">SATURDAY </w:t>
-      </w:r>
-      <w:proofErr w:type="gramStart"/>
-      <w:r>
-        <w:t>varchar(</w:t>
-      </w:r>
-      <w:proofErr w:type="gramEnd"/>
-      <w:r>
-        <w:t>5),</w:t>
-      </w:r>
-    </w:p>
-    <w:p>
-      <w:r>
-        <w:t xml:space="preserve">foreign </w:t>
-      </w:r>
-      <w:proofErr w:type="gramStart"/>
-      <w:r>
-        <w:t>key(</w:t>
-      </w:r>
-      <w:proofErr w:type="gramEnd"/>
-      <w:r>
-        <w:t>FLT_NO) references FLIGHT(FLT_NO)</w:t>
+        <w:t>SUNDAY varchar(5),</w:t>
+      </w:r>
+    </w:p>
+    <w:p>
+      <w:r>
+        <w:t>MONDAY varchar(5),</w:t>
+      </w:r>
+    </w:p>
+    <w:p>
+      <w:r>
+        <w:t>TUESDAY varchar(5),</w:t>
+      </w:r>
+    </w:p>
+    <w:p>
+      <w:r>
+        <w:t>WEDNESDAY varchar(5),</w:t>
+      </w:r>
+    </w:p>
+    <w:p>
+      <w:r>
+        <w:t>THURSDAY varchar(5),</w:t>
+      </w:r>
+    </w:p>
+    <w:p>
+      <w:r>
+        <w:t>FRIDAY varchar(5),</w:t>
+      </w:r>
+    </w:p>
+    <w:p>
+      <w:r>
+        <w:t>SATURDAY varchar(5),</w:t>
+      </w:r>
+    </w:p>
+    <w:p>
+      <w:r>
+        <w:t>foreign key(FLT_NO) references FLIGHT(FLT_NO)</w:t>
       </w:r>
     </w:p>
     <w:p>
@@ -1235,13 +837,8 @@
     <w:p/>
     <w:p>
       <w:r>
-        <w:t xml:space="preserve">create table </w:t>
-      </w:r>
-      <w:proofErr w:type="gramStart"/>
-      <w:r>
-        <w:t>BOOKING(</w:t>
-      </w:r>
-      <w:proofErr w:type="gramEnd"/>
+        <w:t>create table BOOKING(</w:t>
+      </w:r>
     </w:p>
     <w:p>
       <w:r>
@@ -1278,41 +875,17 @@
     </w:p>
     <w:p>
       <w:r>
-        <w:t xml:space="preserve">primary </w:t>
-      </w:r>
-      <w:proofErr w:type="gramStart"/>
-      <w:r>
-        <w:t>key(</w:t>
-      </w:r>
-      <w:proofErr w:type="gramEnd"/>
-      <w:r>
-        <w:t>BOOKINGID),</w:t>
-      </w:r>
-    </w:p>
-    <w:p>
-      <w:r>
-        <w:t xml:space="preserve">foreign </w:t>
-      </w:r>
-      <w:proofErr w:type="gramStart"/>
-      <w:r>
-        <w:t>key(</w:t>
-      </w:r>
-      <w:proofErr w:type="gramEnd"/>
-      <w:r>
-        <w:t>FLT_NO)references FLIGHT(FLT_NO),</w:t>
-      </w:r>
-    </w:p>
-    <w:p>
-      <w:r>
-        <w:t xml:space="preserve">foreign </w:t>
-      </w:r>
-      <w:proofErr w:type="gramStart"/>
-      <w:r>
-        <w:t>key(</w:t>
-      </w:r>
-      <w:proofErr w:type="gramEnd"/>
-      <w:r>
-        <w:t>PRI_PASSENGER_ID) references PASSENGER(PASSENGER_ID)</w:t>
+        <w:t>primary key(BOOKINGID),</w:t>
+      </w:r>
+    </w:p>
+    <w:p>
+      <w:r>
+        <w:t>foreign key(FLT_NO)references FLIGHT(FLT_NO),</w:t>
+      </w:r>
+    </w:p>
+    <w:p>
+      <w:r>
+        <w:t>foreign key(PRI_PASSENGER_ID) references PASSENGER(PASSENGER_ID)</w:t>
       </w:r>
     </w:p>
     <w:p>

</xml_diff>